<commit_message>
created family and ingredients
</commit_message>
<xml_diff>
--- a/doc/CU001_Módulo_login.docx
+++ b/doc/CU001_Módulo_login.docx
@@ -1,6 +1,6 @@
 
 <file path=word/document.xml><?xml version="1.0" encoding="utf-8"?>
-<w:document xmlns:wpc="http://schemas.microsoft.com/office/word/2010/wordprocessingCanvas" xmlns:cx="http://schemas.microsoft.com/office/drawing/2014/chartex" xmlns:cx1="http://schemas.microsoft.com/office/drawing/2015/9/8/chartex" xmlns:cx2="http://schemas.microsoft.com/office/drawing/2015/10/21/chartex" xmlns:cx3="http://schemas.microsoft.com/office/drawing/2016/5/9/chartex" xmlns:cx4="http://schemas.microsoft.com/office/drawing/2016/5/10/chartex" xmlns:cx5="http://schemas.microsoft.com/office/drawing/2016/5/11/chartex" xmlns:cx6="http://schemas.microsoft.com/office/drawing/2016/5/12/chartex" xmlns:cx7="http://schemas.microsoft.com/office/drawing/2016/5/13/chartex" xmlns:cx8="http://schemas.microsoft.com/office/drawing/2016/5/14/chartex" xmlns:mc="http://schemas.openxmlformats.org/markup-compatibility/2006" xmlns:aink="http://schemas.microsoft.com/office/drawing/2016/ink" xmlns:am3d="http://schemas.microsoft.com/office/drawing/2017/model3d" xmlns:o="urn:schemas-microsoft-com:office:office" xmlns:r="http://schemas.openxmlformats.org/officeDocument/2006/relationships" xmlns:m="http://schemas.openxmlformats.org/officeDocument/2006/math" xmlns:v="urn:schemas-microsoft-com:vml" xmlns:wp14="http://schemas.microsoft.com/office/word/2010/wordprocessingDrawing" xmlns:wp="http://schemas.openxmlformats.org/drawingml/2006/wordprocessingDrawing" xmlns:w10="urn:schemas-microsoft-com:office:word" xmlns:w="http://schemas.openxmlformats.org/wordprocessingml/2006/main" xmlns:w14="http://schemas.microsoft.com/office/word/2010/wordml" xmlns:w15="http://schemas.microsoft.com/office/word/2012/wordml" xmlns:w16cid="http://schemas.microsoft.com/office/word/2016/wordml/cid" xmlns:w16se="http://schemas.microsoft.com/office/word/2015/wordml/symex" xmlns:wpg="http://schemas.microsoft.com/office/word/2010/wordprocessingGroup" xmlns:wpi="http://schemas.microsoft.com/office/word/2010/wordprocessingInk" xmlns:wne="http://schemas.microsoft.com/office/word/2006/wordml" xmlns:wps="http://schemas.microsoft.com/office/word/2010/wordprocessingShape" mc:Ignorable="w14 w15 w16se w16cid wp14">
+<w:document xmlns:wpc="http://schemas.microsoft.com/office/word/2010/wordprocessingCanvas" xmlns:cx="http://schemas.microsoft.com/office/drawing/2014/chartex" xmlns:cx1="http://schemas.microsoft.com/office/drawing/2015/9/8/chartex" xmlns:cx2="http://schemas.microsoft.com/office/drawing/2015/10/21/chartex" xmlns:cx3="http://schemas.microsoft.com/office/drawing/2016/5/9/chartex" xmlns:cx4="http://schemas.microsoft.com/office/drawing/2016/5/10/chartex" xmlns:cx5="http://schemas.microsoft.com/office/drawing/2016/5/11/chartex" xmlns:cx6="http://schemas.microsoft.com/office/drawing/2016/5/12/chartex" xmlns:cx7="http://schemas.microsoft.com/office/drawing/2016/5/13/chartex" xmlns:cx8="http://schemas.microsoft.com/office/drawing/2016/5/14/chartex" xmlns:mc="http://schemas.openxmlformats.org/markup-compatibility/2006" xmlns:aink="http://schemas.microsoft.com/office/drawing/2016/ink" xmlns:am3d="http://schemas.microsoft.com/office/drawing/2017/model3d" xmlns:o="urn:schemas-microsoft-com:office:office" xmlns:r="http://schemas.openxmlformats.org/officeDocument/2006/relationships" xmlns:m="http://schemas.openxmlformats.org/officeDocument/2006/math" xmlns:v="urn:schemas-microsoft-com:vml" xmlns:wp14="http://schemas.microsoft.com/office/word/2010/wordprocessingDrawing" xmlns:wp="http://schemas.openxmlformats.org/drawingml/2006/wordprocessingDrawing" xmlns:w10="urn:schemas-microsoft-com:office:word" xmlns:w="http://schemas.openxmlformats.org/wordprocessingml/2006/main" xmlns:w14="http://schemas.microsoft.com/office/word/2010/wordml" xmlns:w15="http://schemas.microsoft.com/office/word/2012/wordml" xmlns:w16cex="http://schemas.microsoft.com/office/word/2018/wordml/cex" xmlns:w16cid="http://schemas.microsoft.com/office/word/2016/wordml/cid" xmlns:w16="http://schemas.microsoft.com/office/word/2018/wordml" xmlns:w16se="http://schemas.microsoft.com/office/word/2015/wordml/symex" xmlns:wpg="http://schemas.microsoft.com/office/word/2010/wordprocessingGroup" xmlns:wpi="http://schemas.microsoft.com/office/word/2010/wordprocessingInk" xmlns:wne="http://schemas.microsoft.com/office/word/2006/wordml" xmlns:wps="http://schemas.microsoft.com/office/word/2010/wordprocessingShape" mc:Ignorable="w14 w15 w16se w16cid w16 w16cex wp14">
   <w:body>
     <w:p>
       <w:pPr>
@@ -48,102 +48,77 @@
         </w:rPr>
         <w:t xml:space="preserve">Módulo </w:t>
       </w:r>
-      <w:proofErr w:type="spellStart"/>
       <w:r>
         <w:rPr>
           <w:rStyle w:val="Textoennegrita"/>
           <w:b w:val="0"/>
         </w:rPr>
-        <w:t>login</w:t>
-      </w:r>
-      <w:proofErr w:type="spellEnd"/>
+        <w:t>login de usuario</w:t>
+      </w:r>
       <w:r>
         <w:rPr>
           <w:rStyle w:val="Textoennegrita"/>
           <w:b w:val="0"/>
         </w:rPr>
-        <w:t xml:space="preserve"> de usuario</w:t>
-      </w:r>
-      <w:r>
+        <w:t>.</w:t>
+      </w:r>
+    </w:p>
+    <w:p>
+      <w:pPr>
         <w:rPr>
           <w:rStyle w:val="Textoennegrita"/>
           <w:b w:val="0"/>
         </w:rPr>
-        <w:t>.</w:t>
-      </w:r>
+      </w:pPr>
     </w:p>
     <w:p>
       <w:pPr>
         <w:rPr>
           <w:rStyle w:val="Textoennegrita"/>
+        </w:rPr>
+      </w:pPr>
+      <w:r>
+        <w:rPr>
+          <w:rStyle w:val="Textoennegrita"/>
+        </w:rPr>
+        <w:t>OBJETIVO</w:t>
+      </w:r>
+    </w:p>
+    <w:p>
+      <w:pPr>
+        <w:rPr>
+          <w:rStyle w:val="Textoennegrita"/>
           <w:b w:val="0"/>
         </w:rPr>
       </w:pPr>
+      <w:r>
+        <w:rPr>
+          <w:rStyle w:val="Textoennegrita"/>
+          <w:b w:val="0"/>
+        </w:rPr>
+        <w:t>Gestionar el registro y acceso del usuario para poder realizar el pedido online.</w:t>
+      </w:r>
     </w:p>
     <w:p>
       <w:pPr>
         <w:rPr>
           <w:rStyle w:val="Textoennegrita"/>
+          <w:b w:val="0"/>
         </w:rPr>
       </w:pPr>
       <w:r>
         <w:rPr>
           <w:rStyle w:val="Textoennegrita"/>
-        </w:rPr>
-        <w:t>OBJETIVO</w:t>
-      </w:r>
-    </w:p>
-    <w:p>
-      <w:pPr>
-        <w:rPr>
-          <w:rStyle w:val="Textoennegrita"/>
           <w:b w:val="0"/>
         </w:rPr>
-      </w:pPr>
+        <w:t>A esta vista se accede desde el botón</w:t>
+      </w:r>
       <w:r>
         <w:rPr>
           <w:rStyle w:val="Textoennegrita"/>
           <w:b w:val="0"/>
         </w:rPr>
-        <w:t>Gestionar el registro y acceso del usuario para poder realizar el pedido online.</w:t>
-      </w:r>
-    </w:p>
-    <w:p>
-      <w:pPr>
-        <w:rPr>
-          <w:rStyle w:val="Textoennegrita"/>
-          <w:b w:val="0"/>
-        </w:rPr>
-      </w:pPr>
-      <w:r>
-        <w:rPr>
-          <w:rStyle w:val="Textoennegrita"/>
-          <w:b w:val="0"/>
-        </w:rPr>
-        <w:t>A esta vista se accede desde el botón</w:t>
-      </w:r>
-      <w:r>
-        <w:rPr>
-          <w:rStyle w:val="Textoennegrita"/>
-          <w:b w:val="0"/>
-        </w:rPr>
-        <w:t xml:space="preserve"> de </w:t>
-      </w:r>
-      <w:proofErr w:type="spellStart"/>
-      <w:r>
-        <w:rPr>
-          <w:rStyle w:val="Textoennegrita"/>
-          <w:b w:val="0"/>
-        </w:rPr>
-        <w:t>login</w:t>
-      </w:r>
-      <w:proofErr w:type="spellEnd"/>
-      <w:r>
-        <w:rPr>
-          <w:rStyle w:val="Textoennegrita"/>
-          <w:b w:val="0"/>
-        </w:rPr>
-        <w:t xml:space="preserve"> que el usuario encontrará en el menú de navegación.</w:t>
+        <w:t xml:space="preserve"> de login que el usuario encontrará en el menú de navegación.</w:t>
       </w:r>
     </w:p>
     <w:p>
@@ -336,19 +311,24 @@
               <w:rPr>
                 <w:rStyle w:val="Textoennegrita"/>
                 <w:b w:val="0"/>
+                <w:lang w:val="en-US"/>
               </w:rPr>
             </w:pPr>
-            <w:r>
-              <w:rPr>
-                <w:rStyle w:val="Textoennegrita"/>
-                <w:b w:val="0"/>
+            <w:proofErr w:type="spellStart"/>
+            <w:r>
+              <w:rPr>
+                <w:rStyle w:val="Textoennegrita"/>
+                <w:b w:val="0"/>
+                <w:lang w:val="en-US"/>
               </w:rPr>
               <w:t>Datos</w:t>
             </w:r>
-            <w:r>
-              <w:rPr>
-                <w:rStyle w:val="Textoennegrita"/>
-                <w:b w:val="0"/>
+            <w:proofErr w:type="spellEnd"/>
+            <w:r>
+              <w:rPr>
+                <w:rStyle w:val="Textoennegrita"/>
+                <w:b w:val="0"/>
+                <w:lang w:val="en-US"/>
               </w:rPr>
               <w:t xml:space="preserve">: </w:t>
             </w:r>
@@ -356,6 +336,7 @@
               <w:rPr>
                 <w:rStyle w:val="Textoennegrita"/>
                 <w:b w:val="0"/>
+                <w:lang w:val="en-US"/>
               </w:rPr>
               <w:t xml:space="preserve">id, </w:t>
             </w:r>
@@ -363,218 +344,189 @@
               <w:rPr>
                 <w:rStyle w:val="Textoennegrita"/>
                 <w:b w:val="0"/>
+                <w:lang w:val="en-US"/>
               </w:rPr>
               <w:t>*</w:t>
             </w:r>
+            <w:r>
+              <w:rPr>
+                <w:rStyle w:val="Textoennegrita"/>
+                <w:b w:val="0"/>
+                <w:lang w:val="en-US"/>
+              </w:rPr>
+              <w:t>name</w:t>
+            </w:r>
+            <w:r>
+              <w:rPr>
+                <w:rStyle w:val="Textoennegrita"/>
+                <w:b w:val="0"/>
+                <w:lang w:val="en-US"/>
+              </w:rPr>
+              <w:t>,</w:t>
+            </w:r>
+            <w:r>
+              <w:rPr>
+                <w:rStyle w:val="Textoennegrita"/>
+                <w:b w:val="0"/>
+                <w:lang w:val="en-US"/>
+              </w:rPr>
+              <w:t xml:space="preserve"> </w:t>
+            </w:r>
+            <w:r>
+              <w:rPr>
+                <w:rStyle w:val="Textoennegrita"/>
+                <w:b w:val="0"/>
+                <w:lang w:val="en-US"/>
+              </w:rPr>
+              <w:t>*</w:t>
+            </w:r>
+            <w:r>
+              <w:rPr>
+                <w:rStyle w:val="Textoennegrita"/>
+                <w:b w:val="0"/>
+                <w:lang w:val="en-US"/>
+              </w:rPr>
+              <w:t>email</w:t>
+            </w:r>
+            <w:r>
+              <w:rPr>
+                <w:rStyle w:val="Textoennegrita"/>
+                <w:b w:val="0"/>
+                <w:lang w:val="en-US"/>
+              </w:rPr>
+              <w:t>,</w:t>
+            </w:r>
+            <w:r>
+              <w:rPr>
+                <w:rStyle w:val="Textoennegrita"/>
+                <w:b w:val="0"/>
+                <w:lang w:val="en-US"/>
+              </w:rPr>
+              <w:t xml:space="preserve"> </w:t>
+            </w:r>
+            <w:r>
+              <w:rPr>
+                <w:rStyle w:val="Textoennegrita"/>
+                <w:b w:val="0"/>
+                <w:lang w:val="en-US"/>
+              </w:rPr>
+              <w:t>*</w:t>
+            </w:r>
+            <w:r>
+              <w:rPr>
+                <w:rStyle w:val="Textoennegrita"/>
+                <w:b w:val="0"/>
+                <w:lang w:val="en-US"/>
+              </w:rPr>
+              <w:t>password</w:t>
+            </w:r>
+            <w:r>
+              <w:rPr>
+                <w:rStyle w:val="Textoennegrita"/>
+                <w:b w:val="0"/>
+                <w:lang w:val="en-US"/>
+              </w:rPr>
+              <w:t>,</w:t>
+            </w:r>
+            <w:r>
+              <w:rPr>
+                <w:rStyle w:val="Textoennegrita"/>
+                <w:b w:val="0"/>
+                <w:lang w:val="en-US"/>
+              </w:rPr>
+              <w:t xml:space="preserve"> active, deleted, token, </w:t>
+            </w:r>
             <w:proofErr w:type="spellStart"/>
             <w:r>
               <w:rPr>
                 <w:rStyle w:val="Textoennegrita"/>
                 <w:b w:val="0"/>
-              </w:rPr>
-              <w:t>name</w:t>
+                <w:lang w:val="en-US"/>
+              </w:rPr>
+              <w:t>createAt</w:t>
             </w:r>
             <w:proofErr w:type="spellEnd"/>
             <w:r>
               <w:rPr>
                 <w:rStyle w:val="Textoennegrita"/>
                 <w:b w:val="0"/>
-              </w:rPr>
-              <w:t>,</w:t>
-            </w:r>
-            <w:r>
-              <w:rPr>
-                <w:rStyle w:val="Textoennegrita"/>
-                <w:b w:val="0"/>
-              </w:rPr>
-              <w:t xml:space="preserve"> </w:t>
-            </w:r>
-            <w:r>
-              <w:rPr>
-                <w:rStyle w:val="Textoennegrita"/>
-                <w:b w:val="0"/>
-              </w:rPr>
-              <w:t>*</w:t>
-            </w:r>
-            <w:r>
-              <w:rPr>
-                <w:rStyle w:val="Textoennegrita"/>
-                <w:b w:val="0"/>
-              </w:rPr>
-              <w:t>email</w:t>
-            </w:r>
-            <w:r>
-              <w:rPr>
-                <w:rStyle w:val="Textoennegrita"/>
-                <w:b w:val="0"/>
-              </w:rPr>
-              <w:t>,</w:t>
-            </w:r>
-            <w:r>
-              <w:rPr>
-                <w:rStyle w:val="Textoennegrita"/>
-                <w:b w:val="0"/>
-              </w:rPr>
-              <w:t xml:space="preserve"> </w:t>
-            </w:r>
-            <w:r>
-              <w:rPr>
-                <w:rStyle w:val="Textoennegrita"/>
-                <w:b w:val="0"/>
-              </w:rPr>
-              <w:t>*</w:t>
-            </w:r>
-            <w:r>
-              <w:rPr>
-                <w:rStyle w:val="Textoennegrita"/>
-                <w:b w:val="0"/>
-              </w:rPr>
-              <w:t>password</w:t>
-            </w:r>
-            <w:r>
-              <w:rPr>
-                <w:rStyle w:val="Textoennegrita"/>
-                <w:b w:val="0"/>
-              </w:rPr>
-              <w:t>,</w:t>
-            </w:r>
-            <w:r>
-              <w:rPr>
-                <w:rStyle w:val="Textoennegrita"/>
-                <w:b w:val="0"/>
-              </w:rPr>
-              <w:t xml:space="preserve"> active, </w:t>
+                <w:lang w:val="en-US"/>
+              </w:rPr>
+              <w:t xml:space="preserve">, </w:t>
+            </w:r>
+            <w:r>
+              <w:rPr>
+                <w:rStyle w:val="Textoennegrita"/>
+                <w:b w:val="0"/>
+                <w:lang w:val="en-US"/>
+              </w:rPr>
+              <w:t>addresses</w:t>
+            </w:r>
+            <w:r>
+              <w:rPr>
+                <w:rStyle w:val="Textoennegrita"/>
+                <w:b w:val="0"/>
+                <w:lang w:val="en-US"/>
+              </w:rPr>
+              <w:t>[</w:t>
+            </w:r>
+            <w:proofErr w:type="gramStart"/>
+            <w:r>
+              <w:rPr>
+                <w:rStyle w:val="Textoennegrita"/>
+                <w:b w:val="0"/>
+                <w:lang w:val="en-US"/>
+              </w:rPr>
+              <w:t>]</w:t>
+            </w:r>
+            <w:r>
+              <w:rPr>
+                <w:rStyle w:val="Textoennegrita"/>
+                <w:b w:val="0"/>
+                <w:lang w:val="en-US"/>
+              </w:rPr>
+              <w:t>,phones</w:t>
+            </w:r>
+            <w:proofErr w:type="gramEnd"/>
+            <w:r>
+              <w:rPr>
+                <w:rStyle w:val="Textoennegrita"/>
+                <w:b w:val="0"/>
+                <w:lang w:val="en-US"/>
+              </w:rPr>
+              <w:t>[]</w:t>
+            </w:r>
+            <w:r>
+              <w:rPr>
+                <w:rStyle w:val="Textoennegrita"/>
+                <w:b w:val="0"/>
+                <w:lang w:val="en-US"/>
+              </w:rPr>
+              <w:t xml:space="preserve">, </w:t>
             </w:r>
             <w:proofErr w:type="spellStart"/>
             <w:r>
               <w:rPr>
                 <w:rStyle w:val="Textoennegrita"/>
                 <w:b w:val="0"/>
-              </w:rPr>
-              <w:t>deleted</w:t>
+                <w:lang w:val="en-US"/>
+              </w:rPr>
+              <w:t>newlaters</w:t>
             </w:r>
             <w:proofErr w:type="spellEnd"/>
             <w:r>
               <w:rPr>
                 <w:rStyle w:val="Textoennegrita"/>
                 <w:b w:val="0"/>
-              </w:rPr>
-              <w:t xml:space="preserve">, token, </w:t>
-            </w:r>
-            <w:proofErr w:type="spellStart"/>
-            <w:r>
-              <w:rPr>
-                <w:rStyle w:val="Textoennegrita"/>
-                <w:b w:val="0"/>
-              </w:rPr>
-              <w:t>createAt</w:t>
-            </w:r>
-            <w:proofErr w:type="spellEnd"/>
-            <w:r>
-              <w:rPr>
-                <w:rStyle w:val="Textoennegrita"/>
-                <w:b w:val="0"/>
-              </w:rPr>
-              <w:t>,</w:t>
-            </w:r>
-            <w:r>
-              <w:rPr>
-                <w:rStyle w:val="Textoennegrita"/>
-                <w:b w:val="0"/>
-              </w:rPr>
-              <w:t xml:space="preserve"> </w:t>
-            </w:r>
-            <w:proofErr w:type="spellStart"/>
-            <w:r>
-              <w:rPr>
-                <w:rStyle w:val="Textoennegrita"/>
-                <w:b w:val="0"/>
-              </w:rPr>
-              <w:t>addresses</w:t>
-            </w:r>
-            <w:proofErr w:type="spellEnd"/>
-            <w:r>
-              <w:rPr>
-                <w:rStyle w:val="Textoennegrita"/>
-                <w:b w:val="0"/>
-              </w:rPr>
-              <w:t>[</w:t>
-            </w:r>
-            <w:proofErr w:type="gramStart"/>
-            <w:r>
-              <w:rPr>
-                <w:rStyle w:val="Textoennegrita"/>
-                <w:b w:val="0"/>
-              </w:rPr>
-              <w:t>]</w:t>
-            </w:r>
-            <w:r>
-              <w:rPr>
-                <w:rStyle w:val="Textoennegrita"/>
-                <w:b w:val="0"/>
-              </w:rPr>
-              <w:t>,</w:t>
-            </w:r>
-            <w:proofErr w:type="spellStart"/>
-            <w:r>
-              <w:rPr>
-                <w:rStyle w:val="Textoennegrita"/>
-                <w:b w:val="0"/>
-              </w:rPr>
-              <w:t>phones</w:t>
-            </w:r>
-            <w:proofErr w:type="spellEnd"/>
-            <w:proofErr w:type="gramEnd"/>
-            <w:r>
-              <w:rPr>
-                <w:rStyle w:val="Textoennegrita"/>
-                <w:b w:val="0"/>
-              </w:rPr>
-              <w:t>[]</w:t>
-            </w:r>
-            <w:r>
-              <w:rPr>
-                <w:rStyle w:val="Textoennegrita"/>
-                <w:b w:val="0"/>
-              </w:rPr>
-              <w:t xml:space="preserve">, </w:t>
-            </w:r>
-            <w:proofErr w:type="spellStart"/>
-            <w:r>
-              <w:rPr>
-                <w:rStyle w:val="Textoennegrita"/>
-                <w:b w:val="0"/>
-              </w:rPr>
-              <w:t>newlaters</w:t>
-            </w:r>
-            <w:proofErr w:type="spellEnd"/>
-            <w:r>
-              <w:rPr>
-                <w:rStyle w:val="Textoennegrita"/>
-                <w:b w:val="0"/>
-              </w:rPr>
-              <w:t>(</w:t>
-            </w:r>
-            <w:proofErr w:type="spellStart"/>
-            <w:r>
-              <w:rPr>
-                <w:rStyle w:val="Textoennegrita"/>
-                <w:b w:val="0"/>
-              </w:rPr>
-              <w:t>bool</w:t>
-            </w:r>
-            <w:proofErr w:type="spellEnd"/>
-            <w:r>
-              <w:rPr>
-                <w:rStyle w:val="Textoennegrita"/>
-                <w:b w:val="0"/>
-              </w:rPr>
-              <w:t>)</w:t>
-            </w:r>
-            <w:r>
-              <w:rPr>
-                <w:rStyle w:val="Textoennegrita"/>
-                <w:b w:val="0"/>
+                <w:lang w:val="en-US"/>
+              </w:rPr>
+              <w:t>(bool)</w:t>
+            </w:r>
+            <w:r>
+              <w:rPr>
+                <w:rStyle w:val="Textoennegrita"/>
+                <w:b w:val="0"/>
+                <w:lang w:val="en-US"/>
               </w:rPr>
               <w:t xml:space="preserve"> </w:t>
             </w:r>
@@ -596,7 +548,6 @@
                 <w:b w:val="0"/>
               </w:rPr>
             </w:pPr>
-            <w:proofErr w:type="spellStart"/>
             <w:r>
               <w:rPr>
                 <w:rStyle w:val="Textoennegrita"/>
@@ -604,7 +555,6 @@
               </w:rPr>
               <w:t>R2</w:t>
             </w:r>
-            <w:proofErr w:type="spellEnd"/>
           </w:p>
         </w:tc>
         <w:tc>
@@ -781,21 +731,12 @@
                 <w:b w:val="0"/>
               </w:rPr>
             </w:pPr>
-            <w:proofErr w:type="spellStart"/>
-            <w:r>
-              <w:rPr>
-                <w:rStyle w:val="Textoennegrita"/>
-                <w:b w:val="0"/>
-              </w:rPr>
-              <w:t>Login</w:t>
-            </w:r>
-            <w:proofErr w:type="spellEnd"/>
-            <w:r>
-              <w:rPr>
-                <w:rStyle w:val="Textoennegrita"/>
-                <w:b w:val="0"/>
-              </w:rPr>
-              <w:t xml:space="preserve"> con control de errores.</w:t>
+            <w:r>
+              <w:rPr>
+                <w:rStyle w:val="Textoennegrita"/>
+                <w:b w:val="0"/>
+              </w:rPr>
+              <w:t>Login con control de errores.</w:t>
             </w:r>
           </w:p>
         </w:tc>
@@ -1193,7 +1134,7 @@
         <mc:AlternateContent>
           <mc:Choice Requires="wpg">
             <w:drawing>
-              <wp:anchor distT="0" distB="0" distL="114300" distR="114300" simplePos="0" relativeHeight="251675648" behindDoc="0" locked="0" layoutInCell="1" allowOverlap="1">
+              <wp:anchor distT="0" distB="0" distL="114300" distR="114300" simplePos="0" relativeHeight="251675648" behindDoc="0" locked="0" layoutInCell="1" allowOverlap="1" wp14:anchorId="1E997F4E" wp14:editId="01B586E4">
                 <wp:simplePos x="0" y="0"/>
                 <wp:positionH relativeFrom="column">
                   <wp:posOffset>170815</wp:posOffset>
@@ -1617,7 +1558,7 @@
           </mc:Choice>
           <mc:Fallback>
             <w:pict>
-              <v:group id="31 Grupo" o:spid="_x0000_s1026" style="position:absolute;margin-left:13.45pt;margin-top:4.8pt;width:286.7pt;height:62.55pt;z-index:251675648;mso-width-relative:margin;mso-height-relative:margin" coordorigin=",159" coordsize="36412,7946" o:gfxdata="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">
+              <v:group w14:anchorId="1E997F4E" id="31 Grupo" o:spid="_x0000_s1026" style="position:absolute;margin-left:13.45pt;margin-top:4.8pt;width:286.7pt;height:62.55pt;z-index:251675648;mso-width-relative:margin;mso-height-relative:margin" coordorigin=",159" coordsize="36412,7946" o:gfxdata="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">
                 <v:group id="30 Grupo" o:spid="_x0000_s1027" style="position:absolute;left:26393;top:159;width:10019;height:7943" coordorigin="-4" coordsize="10018,7943" o:gfxdata="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">
                   <v:oval id="8 Elipse" o:spid="_x0000_s1028" style="position:absolute;width:10013;height:3117;visibility:visible;mso-wrap-style:square;v-text-anchor:middle" o:gfxdata="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" fillcolor="white [3201]" strokecolor="#4f81bd [3204]" strokeweight="2pt">
                     <v:textbox>
@@ -1890,11 +1831,9 @@
             <w:r>
               <w:t xml:space="preserve">Manejo de </w:t>
             </w:r>
-            <w:proofErr w:type="spellStart"/>
             <w:r>
               <w:t>Login</w:t>
             </w:r>
-            <w:proofErr w:type="spellEnd"/>
             <w:r>
               <w:t xml:space="preserve"> de usuario</w:t>
             </w:r>
@@ -2079,15 +2018,7 @@
           </w:tcPr>
           <w:p>
             <w:r>
-              <w:t xml:space="preserve">El usuario debe estar </w:t>
-            </w:r>
-            <w:proofErr w:type="spellStart"/>
-            <w:r>
-              <w:t>logueado</w:t>
-            </w:r>
-            <w:proofErr w:type="spellEnd"/>
-            <w:r>
-              <w:t xml:space="preserve"> en el sistema</w:t>
+              <w:t>El usuario debe estar logueado en el sistema</w:t>
             </w:r>
             <w:r>
               <w:t xml:space="preserve"> para realizar un pedido.</w:t>
@@ -2303,11 +2234,9 @@
             <w:r>
               <w:t xml:space="preserve">S1.2 Si la respuesta es positiva, el sistema guarda en el log </w:t>
             </w:r>
-            <w:proofErr w:type="gramStart"/>
-            <w:r>
-              <w:t>al acción</w:t>
-            </w:r>
-            <w:proofErr w:type="gramEnd"/>
+            <w:r>
+              <w:t>a la acción</w:t>
+            </w:r>
             <w:r>
               <w:t xml:space="preserve"> (“abandonó el alta de</w:t>
             </w:r>
@@ -2655,14 +2584,12 @@
         <w:rPr>
           <w:rStyle w:val="Textoennegrita"/>
           <w:b w:val="0"/>
-          <w:lang w:val="en-US"/>
         </w:rPr>
       </w:pPr>
       <w:r>
         <w:rPr>
           <w:rStyle w:val="Textoennegrita"/>
           <w:b w:val="0"/>
-          <w:lang w:val="en-US"/>
         </w:rPr>
         <w:t xml:space="preserve">User stories: </w:t>
       </w:r>
@@ -2701,23 +2628,7 @@
           <w:rStyle w:val="Textoennegrita"/>
           <w:b w:val="0"/>
         </w:rPr>
-        <w:t xml:space="preserve">me permita registrarme o </w:t>
-      </w:r>
-      <w:proofErr w:type="spellStart"/>
-      <w:r>
-        <w:rPr>
-          <w:rStyle w:val="Textoennegrita"/>
-          <w:b w:val="0"/>
-        </w:rPr>
-        <w:t>logearme</w:t>
-      </w:r>
-      <w:proofErr w:type="spellEnd"/>
-      <w:r>
-        <w:rPr>
-          <w:rStyle w:val="Textoennegrita"/>
-          <w:b w:val="0"/>
-        </w:rPr>
-        <w:t xml:space="preserve"> en el sistema</w:t>
+        <w:t>me permita registrarme o logearme en el sistema</w:t>
       </w:r>
       <w:r>
         <w:rPr>
@@ -2799,7 +2710,7 @@
         <mc:AlternateContent>
           <mc:Choice Requires="wpg">
             <w:drawing>
-              <wp:anchor distT="0" distB="0" distL="114300" distR="114300" simplePos="0" relativeHeight="251721728" behindDoc="0" locked="0" layoutInCell="1" allowOverlap="1">
+              <wp:anchor distT="0" distB="0" distL="114300" distR="114300" simplePos="0" relativeHeight="251721728" behindDoc="0" locked="0" layoutInCell="1" allowOverlap="1" wp14:anchorId="2C048B1B" wp14:editId="45596014">
                 <wp:simplePos x="0" y="0"/>
                 <wp:positionH relativeFrom="column">
                   <wp:posOffset>-117475</wp:posOffset>
@@ -3794,7 +3705,7 @@
           </mc:Choice>
           <mc:Fallback>
             <w:pict>
-              <v:group id="70 Grupo" o:spid="_x0000_s1039" style="position:absolute;margin-left:-9.25pt;margin-top:3.2pt;width:272.7pt;height:395.6pt;z-index:251721728" coordsize="34632,50240" o:gfxdata="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">
+              <v:group w14:anchorId="2C048B1B" id="70 Grupo" o:spid="_x0000_s1039" style="position:absolute;margin-left:-9.25pt;margin-top:3.2pt;width:272.7pt;height:395.6pt;z-index:251721728" coordsize="34632,50240" o:gfxdata="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">
                 <v:group id="66 Grupo" o:spid="_x0000_s1040" style="position:absolute;width:34632;height:45648" coordsize="34620,45634" o:gfxdata="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">
                   <v:shapetype id="_x0000_t185" coordsize="21600,21600" o:spt="185" adj="3600" path="m@0,nfqx0@0l0@2qy@0,21600em@1,nfqx21600@0l21600@2qy@1,21600em@0,nsqx0@0l0@2qy@0,21600l@1,21600qx21600@2l21600@0qy@1,xe" filled="f">
                     <v:formulas>
@@ -4214,13 +4125,8 @@
         <w:t>Todo el proceso de datos se realiza llamando a l</w:t>
       </w:r>
       <w:r>
-        <w:t xml:space="preserve">a factoría </w:t>
-      </w:r>
-      <w:proofErr w:type="spellStart"/>
-      <w:r>
-        <w:t>User</w:t>
-      </w:r>
-      <w:proofErr w:type="spellEnd"/>
+        <w:t>a factoría User</w:t>
+      </w:r>
       <w:r>
         <w:t>.</w:t>
       </w:r>
@@ -4237,53 +4143,95 @@
       </w:r>
     </w:p>
     <w:p>
+      <w:pPr>
+        <w:rPr>
+          <w:lang w:val="en-US"/>
+        </w:rPr>
+      </w:pPr>
       <w:proofErr w:type="spellStart"/>
       <w:proofErr w:type="gramStart"/>
       <w:r>
+        <w:rPr>
+          <w:lang w:val="en-US"/>
+        </w:rPr>
         <w:t>App</w:t>
       </w:r>
       <w:r>
+        <w:rPr>
+          <w:lang w:val="en-US"/>
+        </w:rPr>
         <w:t>.ApiService.</w:t>
       </w:r>
       <w:r>
+        <w:rPr>
+          <w:lang w:val="en-US"/>
+        </w:rPr>
         <w:t>login</w:t>
       </w:r>
       <w:r>
+        <w:rPr>
+          <w:lang w:val="en-US"/>
+        </w:rPr>
         <w:t>Factory</w:t>
       </w:r>
       <w:proofErr w:type="spellEnd"/>
       <w:proofErr w:type="gramEnd"/>
       <w:r>
+        <w:rPr>
+          <w:lang w:val="en-US"/>
+        </w:rPr>
         <w:t>…</w:t>
       </w:r>
     </w:p>
     <w:p>
+      <w:pPr>
+        <w:rPr>
+          <w:lang w:val="en-US"/>
+        </w:rPr>
+      </w:pPr>
       <w:proofErr w:type="spellStart"/>
       <w:proofErr w:type="gramStart"/>
       <w:r>
+        <w:rPr>
+          <w:lang w:val="en-US"/>
+        </w:rPr>
         <w:t>App</w:t>
       </w:r>
       <w:r>
+        <w:rPr>
+          <w:lang w:val="en-US"/>
+        </w:rPr>
         <w:t>.ApiService.Log</w:t>
       </w:r>
       <w:proofErr w:type="spellEnd"/>
       <w:proofErr w:type="gramEnd"/>
       <w:r>
+        <w:rPr>
+          <w:lang w:val="en-US"/>
+        </w:rPr>
         <w:t>…</w:t>
       </w:r>
     </w:p>
-    <w:p/>
+    <w:p>
+      <w:pPr>
+        <w:rPr>
+          <w:lang w:val="en-US"/>
+        </w:rPr>
+      </w:pPr>
+    </w:p>
     <w:p>
       <w:pPr>
         <w:rPr>
           <w:b/>
           <w:u w:val="single"/>
+          <w:lang w:val="en-US"/>
         </w:rPr>
       </w:pPr>
       <w:proofErr w:type="spellStart"/>
       <w:r>
         <w:rPr>
           <w:b/>
+          <w:lang w:val="en-US"/>
         </w:rPr>
         <w:t>Urls</w:t>
       </w:r>
@@ -4291,23 +4239,38 @@
       <w:r>
         <w:rPr>
           <w:b/>
-        </w:rPr>
-        <w:t xml:space="preserve"> desarrollo</w:t>
-      </w:r>
+          <w:lang w:val="en-US"/>
+        </w:rPr>
+        <w:t xml:space="preserve"> </w:t>
+      </w:r>
+      <w:proofErr w:type="spellStart"/>
       <w:r>
         <w:rPr>
           <w:b/>
+          <w:lang w:val="en-US"/>
+        </w:rPr>
+        <w:t>desarrollo</w:t>
+      </w:r>
+      <w:proofErr w:type="spellEnd"/>
+      <w:r>
+        <w:rPr>
+          <w:b/>
+          <w:lang w:val="en-US"/>
         </w:rPr>
         <w:t>:</w:t>
       </w:r>
-      <w:bookmarkStart w:id="0" w:name="_GoBack"/>
-      <w:bookmarkEnd w:id="0"/>
-    </w:p>
-    <w:p>
+    </w:p>
+    <w:p>
+      <w:pPr>
+        <w:rPr>
+          <w:lang w:val="en-US"/>
+        </w:rPr>
+      </w:pPr>
       <w:hyperlink r:id="rId5" w:history="1">
         <w:r>
           <w:rPr>
             <w:rStyle w:val="Hipervnculo"/>
+            <w:lang w:val="en-US"/>
           </w:rPr>
           <w:t>http://localhost/api/login</w:t>
         </w:r>
@@ -4340,7 +4303,7 @@
 </file>
 
 <file path=word/styles.xml><?xml version="1.0" encoding="utf-8"?>
-<w:styles xmlns:mc="http://schemas.openxmlformats.org/markup-compatibility/2006" xmlns:r="http://schemas.openxmlformats.org/officeDocument/2006/relationships" xmlns:w="http://schemas.openxmlformats.org/wordprocessingml/2006/main" xmlns:w14="http://schemas.microsoft.com/office/word/2010/wordml" xmlns:w15="http://schemas.microsoft.com/office/word/2012/wordml" xmlns:w16cid="http://schemas.microsoft.com/office/word/2016/wordml/cid" xmlns:w16se="http://schemas.microsoft.com/office/word/2015/wordml/symex" mc:Ignorable="w14 w15 w16se w16cid">
+<w:styles xmlns:mc="http://schemas.openxmlformats.org/markup-compatibility/2006" xmlns:r="http://schemas.openxmlformats.org/officeDocument/2006/relationships" xmlns:w="http://schemas.openxmlformats.org/wordprocessingml/2006/main" xmlns:w14="http://schemas.microsoft.com/office/word/2010/wordml" xmlns:w15="http://schemas.microsoft.com/office/word/2012/wordml" xmlns:w16cex="http://schemas.microsoft.com/office/word/2018/wordml/cex" xmlns:w16cid="http://schemas.microsoft.com/office/word/2016/wordml/cid" xmlns:w16="http://schemas.microsoft.com/office/word/2018/wordml" xmlns:w16se="http://schemas.microsoft.com/office/word/2015/wordml/symex" mc:Ignorable="w14 w15 w16se w16cid w16 w16cex">
   <w:docDefaults>
     <w:rPrDefault>
       <w:rPr>
@@ -4356,7 +4319,7 @@
       </w:pPr>
     </w:pPrDefault>
   </w:docDefaults>
-  <w:latentStyles w:defLockedState="0" w:defUIPriority="99" w:defSemiHidden="0" w:defUnhideWhenUsed="0" w:defQFormat="0" w:count="375">
+  <w:latentStyles w:defLockedState="0" w:defUIPriority="99" w:defSemiHidden="0" w:defUnhideWhenUsed="0" w:defQFormat="0" w:count="376">
     <w:lsdException w:name="Normal" w:uiPriority="0" w:qFormat="1"/>
     <w:lsdException w:name="heading 1" w:uiPriority="9" w:qFormat="1"/>
     <w:lsdException w:name="heading 2" w:semiHidden="1" w:uiPriority="9" w:unhideWhenUsed="1" w:qFormat="1"/>
@@ -4505,11 +4468,11 @@
     <w:lsdException w:name="Table Elegant" w:semiHidden="1" w:unhideWhenUsed="1"/>
     <w:lsdException w:name="Table Professional" w:semiHidden="1" w:unhideWhenUsed="1"/>
     <w:lsdException w:name="Table Subtle 1" w:semiHidden="1" w:unhideWhenUsed="1"/>
+    <w:lsdException w:name="Table Subtle 2" w:semiHidden="1" w:unhideWhenUsed="1"/>
     <w:lsdException w:name="Table Web 1" w:semiHidden="1" w:unhideWhenUsed="1"/>
     <w:lsdException w:name="Table Web 2" w:semiHidden="1" w:unhideWhenUsed="1"/>
     <w:lsdException w:name="Balloon Text" w:semiHidden="1" w:unhideWhenUsed="1"/>
     <w:lsdException w:name="Table Grid" w:uiPriority="59"/>
-    <w:lsdException w:name="Table Theme" w:semiHidden="1" w:unhideWhenUsed="1"/>
     <w:lsdException w:name="Placeholder Text" w:semiHidden="1"/>
     <w:lsdException w:name="No Spacing" w:uiPriority="1" w:qFormat="1"/>
     <w:lsdException w:name="Light Shading" w:uiPriority="60"/>
@@ -4729,6 +4692,7 @@
     <w:lsdException w:name="Smart Hyperlink" w:semiHidden="1" w:unhideWhenUsed="1"/>
     <w:lsdException w:name="Hashtag" w:semiHidden="1" w:unhideWhenUsed="1"/>
     <w:lsdException w:name="Unresolved Mention" w:semiHidden="1" w:unhideWhenUsed="1"/>
+    <w:lsdException w:name="Smart Link" w:semiHidden="1" w:unhideWhenUsed="1"/>
   </w:latentStyles>
   <w:style w:type="paragraph" w:default="1" w:styleId="Normal">
     <w:name w:val="Normal"/>

</xml_diff>